<commit_message>
Creation of model test files
Initialization of model test files
</commit_message>
<xml_diff>
--- a/week2/Record_Time_week2.docx
+++ b/week2/Record_Time_week2.docx
@@ -16,148 +16,40 @@
           <w:sz w:val="24"/>
           <w:szCs w:val="24"/>
         </w:rPr>
-        <w:t xml:space="preserve">I </w:t>
-      </w:r>
-      <w:proofErr w:type="spellStart"/>
-      <w:r>
-        <w:rPr>
-          <w:rFonts w:ascii="Times New Roman" w:hAnsi="Times New Roman" w:cs="Times New Roman"/>
-          <w:sz w:val="24"/>
-          <w:szCs w:val="24"/>
-        </w:rPr>
-        <w:t>worked</w:t>
-      </w:r>
-      <w:proofErr w:type="spellEnd"/>
-      <w:r>
-        <w:rPr>
-          <w:rFonts w:ascii="Times New Roman" w:hAnsi="Times New Roman" w:cs="Times New Roman"/>
-          <w:sz w:val="24"/>
-          <w:szCs w:val="24"/>
-        </w:rPr>
-        <w:t xml:space="preserve"> for the </w:t>
-      </w:r>
-      <w:proofErr w:type="spellStart"/>
-      <w:r>
-        <w:rPr>
-          <w:rFonts w:ascii="Times New Roman" w:hAnsi="Times New Roman" w:cs="Times New Roman"/>
-          <w:sz w:val="24"/>
-          <w:szCs w:val="24"/>
-        </w:rPr>
-        <w:t>project</w:t>
-      </w:r>
-      <w:proofErr w:type="spellEnd"/>
-      <w:r>
-        <w:rPr>
-          <w:rFonts w:ascii="Times New Roman" w:hAnsi="Times New Roman" w:cs="Times New Roman"/>
-          <w:sz w:val="24"/>
-          <w:szCs w:val="24"/>
-        </w:rPr>
-        <w:t xml:space="preserve"> </w:t>
-      </w:r>
-      <w:proofErr w:type="spellStart"/>
-      <w:r>
-        <w:rPr>
-          <w:rFonts w:ascii="Times New Roman" w:hAnsi="Times New Roman" w:cs="Times New Roman"/>
-          <w:sz w:val="24"/>
-          <w:szCs w:val="24"/>
-        </w:rPr>
-        <w:t>during</w:t>
-      </w:r>
-      <w:proofErr w:type="spellEnd"/>
-      <w:r>
-        <w:rPr>
-          <w:rFonts w:ascii="Times New Roman" w:hAnsi="Times New Roman" w:cs="Times New Roman"/>
-          <w:sz w:val="24"/>
-          <w:szCs w:val="24"/>
-        </w:rPr>
-        <w:t xml:space="preserve"> </w:t>
-      </w:r>
-      <w:proofErr w:type="spellStart"/>
-      <w:r>
-        <w:rPr>
-          <w:rFonts w:ascii="Times New Roman" w:hAnsi="Times New Roman" w:cs="Times New Roman"/>
-          <w:sz w:val="24"/>
-          <w:szCs w:val="24"/>
-        </w:rPr>
-        <w:t>approximately</w:t>
-      </w:r>
-      <w:proofErr w:type="spellEnd"/>
-      <w:r>
-        <w:rPr>
-          <w:rFonts w:ascii="Times New Roman" w:hAnsi="Times New Roman" w:cs="Times New Roman"/>
-          <w:sz w:val="24"/>
-          <w:szCs w:val="24"/>
-        </w:rPr>
-        <w:t xml:space="preserve"> </w:t>
-      </w:r>
-      <w:r>
-        <w:rPr>
-          <w:rFonts w:ascii="Times New Roman" w:hAnsi="Times New Roman" w:cs="Times New Roman"/>
-          <w:sz w:val="24"/>
-          <w:szCs w:val="24"/>
-        </w:rPr>
-        <w:t>3</w:t>
-      </w:r>
-      <w:r>
-        <w:rPr>
-          <w:rFonts w:ascii="Times New Roman" w:hAnsi="Times New Roman" w:cs="Times New Roman"/>
-          <w:sz w:val="24"/>
-          <w:szCs w:val="24"/>
-        </w:rPr>
-        <w:t xml:space="preserve"> </w:t>
-      </w:r>
-      <w:proofErr w:type="spellStart"/>
-      <w:r>
-        <w:rPr>
-          <w:rFonts w:ascii="Times New Roman" w:hAnsi="Times New Roman" w:cs="Times New Roman"/>
-          <w:sz w:val="24"/>
-          <w:szCs w:val="24"/>
-        </w:rPr>
-        <w:t>hours</w:t>
-      </w:r>
-      <w:proofErr w:type="spellEnd"/>
-      <w:r>
-        <w:rPr>
-          <w:rFonts w:ascii="Times New Roman" w:hAnsi="Times New Roman" w:cs="Times New Roman"/>
-          <w:sz w:val="24"/>
-          <w:szCs w:val="24"/>
-        </w:rPr>
-        <w:t>.</w:t>
-      </w:r>
-    </w:p>
-    <w:p>
-      <w:pPr>
-        <w:rPr>
-          <w:rFonts w:ascii="Times New Roman" w:hAnsi="Times New Roman" w:cs="Times New Roman"/>
-          <w:sz w:val="24"/>
-          <w:szCs w:val="24"/>
-        </w:rPr>
-      </w:pPr>
-      <w:r>
-        <w:rPr>
-          <w:rFonts w:ascii="Times New Roman" w:hAnsi="Times New Roman" w:cs="Times New Roman"/>
-          <w:sz w:val="24"/>
-          <w:szCs w:val="24"/>
-        </w:rPr>
-        <w:t xml:space="preserve">I </w:t>
-      </w:r>
-      <w:proofErr w:type="spellStart"/>
-      <w:r>
-        <w:rPr>
-          <w:rFonts w:ascii="Times New Roman" w:hAnsi="Times New Roman" w:cs="Times New Roman"/>
-          <w:sz w:val="24"/>
-          <w:szCs w:val="24"/>
-        </w:rPr>
-        <w:t>did</w:t>
-      </w:r>
-      <w:proofErr w:type="spellEnd"/>
-      <w:r>
-        <w:rPr>
-          <w:rFonts w:ascii="Times New Roman" w:hAnsi="Times New Roman" w:cs="Times New Roman"/>
-          <w:sz w:val="24"/>
-          <w:szCs w:val="24"/>
-        </w:rPr>
-        <w:t> :</w:t>
+        <w:t xml:space="preserve">I worked for the project during approximately </w:t>
+      </w:r>
+      <w:r>
+        <w:rPr>
+          <w:rFonts w:ascii="Times New Roman" w:hAnsi="Times New Roman" w:cs="Times New Roman"/>
+          <w:sz w:val="24"/>
+          <w:szCs w:val="24"/>
+        </w:rPr>
+        <w:t>6</w:t>
+      </w:r>
+      <w:r>
+        <w:rPr>
+          <w:rFonts w:ascii="Times New Roman" w:hAnsi="Times New Roman" w:cs="Times New Roman"/>
+          <w:sz w:val="24"/>
+          <w:szCs w:val="24"/>
+        </w:rPr>
+        <w:t xml:space="preserve"> hours.</w:t>
+      </w:r>
+    </w:p>
+    <w:p>
+      <w:pPr>
+        <w:rPr>
+          <w:rFonts w:ascii="Times New Roman" w:hAnsi="Times New Roman" w:cs="Times New Roman"/>
+          <w:sz w:val="24"/>
+          <w:szCs w:val="24"/>
+        </w:rPr>
+      </w:pPr>
+      <w:r>
+        <w:rPr>
+          <w:rFonts w:ascii="Times New Roman" w:hAnsi="Times New Roman" w:cs="Times New Roman"/>
+          <w:sz w:val="24"/>
+          <w:szCs w:val="24"/>
+        </w:rPr>
+        <w:t>I did :</w:t>
       </w:r>
     </w:p>
     <w:p>
@@ -181,95 +73,17 @@
           <w:szCs w:val="24"/>
           <w:shd w:val="clear" w:color="auto" w:fill="FFFFFF"/>
         </w:rPr>
-        <w:t xml:space="preserve">Structure </w:t>
-      </w:r>
-      <w:proofErr w:type="spellStart"/>
-      <w:r>
-        <w:rPr>
-          <w:rFonts w:ascii="Times New Roman" w:hAnsi="Times New Roman" w:cs="Times New Roman"/>
-          <w:color w:val="000000"/>
-          <w:sz w:val="24"/>
-          <w:szCs w:val="24"/>
-          <w:shd w:val="clear" w:color="auto" w:fill="FFFFFF"/>
-        </w:rPr>
-        <w:t>my</w:t>
-      </w:r>
-      <w:proofErr w:type="spellEnd"/>
-      <w:r>
-        <w:rPr>
-          <w:rFonts w:ascii="Times New Roman" w:hAnsi="Times New Roman" w:cs="Times New Roman"/>
-          <w:color w:val="000000"/>
-          <w:sz w:val="24"/>
-          <w:szCs w:val="24"/>
-          <w:shd w:val="clear" w:color="auto" w:fill="FFFFFF"/>
-        </w:rPr>
-        <w:t xml:space="preserve"> </w:t>
-      </w:r>
-      <w:proofErr w:type="spellStart"/>
-      <w:r>
-        <w:rPr>
-          <w:rFonts w:ascii="Times New Roman" w:hAnsi="Times New Roman" w:cs="Times New Roman"/>
-          <w:color w:val="000000"/>
-          <w:sz w:val="24"/>
-          <w:szCs w:val="24"/>
-          <w:shd w:val="clear" w:color="auto" w:fill="FFFFFF"/>
-        </w:rPr>
-        <w:t>project</w:t>
-      </w:r>
-      <w:proofErr w:type="spellEnd"/>
-      <w:r>
-        <w:rPr>
-          <w:rFonts w:ascii="Times New Roman" w:hAnsi="Times New Roman" w:cs="Times New Roman"/>
-          <w:color w:val="000000"/>
-          <w:sz w:val="24"/>
-          <w:szCs w:val="24"/>
-          <w:shd w:val="clear" w:color="auto" w:fill="FFFFFF"/>
-        </w:rPr>
-        <w:t xml:space="preserve"> </w:t>
-      </w:r>
-      <w:proofErr w:type="spellStart"/>
-      <w:r>
-        <w:rPr>
-          <w:rFonts w:ascii="Times New Roman" w:hAnsi="Times New Roman" w:cs="Times New Roman"/>
-          <w:color w:val="000000"/>
-          <w:sz w:val="24"/>
-          <w:szCs w:val="24"/>
-          <w:shd w:val="clear" w:color="auto" w:fill="FFFFFF"/>
-        </w:rPr>
-        <w:t>like</w:t>
-      </w:r>
-      <w:proofErr w:type="spellEnd"/>
-      <w:r>
-        <w:rPr>
-          <w:rFonts w:ascii="Times New Roman" w:hAnsi="Times New Roman" w:cs="Times New Roman"/>
-          <w:color w:val="000000"/>
-          <w:sz w:val="24"/>
-          <w:szCs w:val="24"/>
-          <w:shd w:val="clear" w:color="auto" w:fill="FFFFFF"/>
-        </w:rPr>
-        <w:t xml:space="preserve"> </w:t>
-      </w:r>
-      <w:proofErr w:type="spellStart"/>
-      <w:r>
-        <w:rPr>
-          <w:rFonts w:ascii="Times New Roman" w:hAnsi="Times New Roman" w:cs="Times New Roman"/>
-          <w:color w:val="000000"/>
-          <w:sz w:val="24"/>
-          <w:szCs w:val="24"/>
-          <w:shd w:val="clear" w:color="auto" w:fill="FFFFFF"/>
-        </w:rPr>
-        <w:t>this</w:t>
-      </w:r>
-      <w:proofErr w:type="spellEnd"/>
-      <w:r>
-        <w:rPr>
-          <w:rFonts w:ascii="Times New Roman" w:hAnsi="Times New Roman" w:cs="Times New Roman"/>
-          <w:color w:val="000000"/>
-          <w:sz w:val="24"/>
-          <w:szCs w:val="24"/>
-          <w:shd w:val="clear" w:color="auto" w:fill="FFFFFF"/>
-        </w:rPr>
-        <w:t xml:space="preserve"> : </w:t>
+        <w:t>Structure my project</w:t>
+      </w:r>
+      <w:r>
+        <w:rPr>
+          <w:rFonts w:ascii="Times New Roman" w:hAnsi="Times New Roman" w:cs="Times New Roman"/>
+          <w:color w:val="000000"/>
+          <w:sz w:val="24"/>
+          <w:szCs w:val="24"/>
+          <w:shd w:val="clear" w:color="auto" w:fill="FFFFFF"/>
+        </w:rPr>
+        <w:t xml:space="preserve"> like this : </w:t>
       </w:r>
     </w:p>
     <w:p>
@@ -309,7 +123,6 @@
           <w:szCs w:val="24"/>
         </w:rPr>
       </w:pPr>
-      <w:proofErr w:type="spellStart"/>
       <w:r>
         <w:rPr>
           <w:rFonts w:ascii="Times New Roman" w:hAnsi="Times New Roman" w:cs="Times New Roman"/>
@@ -320,7 +133,6 @@
         </w:rPr>
         <w:t>Src</w:t>
       </w:r>
-      <w:proofErr w:type="spellEnd"/>
     </w:p>
     <w:p>
       <w:pPr>
@@ -431,27 +243,15 @@
           <w:szCs w:val="24"/>
         </w:rPr>
       </w:pPr>
-      <w:proofErr w:type="spellStart"/>
-      <w:r>
-        <w:rPr>
-          <w:rFonts w:ascii="Times New Roman" w:hAnsi="Times New Roman" w:cs="Times New Roman"/>
-          <w:color w:val="000000"/>
-          <w:sz w:val="24"/>
-          <w:szCs w:val="24"/>
-          <w:shd w:val="clear" w:color="auto" w:fill="FFFFFF"/>
-        </w:rPr>
-        <w:t>Diagram</w:t>
-      </w:r>
-      <w:proofErr w:type="spellEnd"/>
-      <w:r>
-        <w:rPr>
-          <w:rFonts w:ascii="Times New Roman" w:hAnsi="Times New Roman" w:cs="Times New Roman"/>
-          <w:color w:val="000000"/>
-          <w:sz w:val="24"/>
-          <w:szCs w:val="24"/>
-          <w:shd w:val="clear" w:color="auto" w:fill="FFFFFF"/>
-        </w:rPr>
-        <w:t xml:space="preserve"> class</w:t>
+      <w:r>
+        <w:rPr>
+          <w:rFonts w:ascii="Times New Roman" w:hAnsi="Times New Roman" w:cs="Times New Roman"/>
+          <w:color w:val="000000"/>
+          <w:sz w:val="24"/>
+          <w:szCs w:val="24"/>
+          <w:shd w:val="clear" w:color="auto" w:fill="FFFFFF"/>
+        </w:rPr>
+        <w:t>Diagram class</w:t>
       </w:r>
     </w:p>
     <w:p>
@@ -491,34 +291,14 @@
           <w:szCs w:val="24"/>
         </w:rPr>
       </w:pPr>
-      <w:proofErr w:type="spellStart"/>
-      <w:r>
-        <w:rPr>
-          <w:rFonts w:ascii="Times New Roman" w:hAnsi="Times New Roman" w:cs="Times New Roman"/>
-          <w:sz w:val="24"/>
-          <w:szCs w:val="24"/>
-        </w:rPr>
-        <w:t>Big</w:t>
-      </w:r>
-      <w:proofErr w:type="spellEnd"/>
-      <w:r>
-        <w:rPr>
-          <w:rFonts w:ascii="Times New Roman" w:hAnsi="Times New Roman" w:cs="Times New Roman"/>
-          <w:sz w:val="24"/>
-          <w:szCs w:val="24"/>
-        </w:rPr>
-        <w:t xml:space="preserve"> </w:t>
-      </w:r>
-      <w:proofErr w:type="spellStart"/>
-      <w:r>
-        <w:rPr>
-          <w:rFonts w:ascii="Times New Roman" w:hAnsi="Times New Roman" w:cs="Times New Roman"/>
-          <w:sz w:val="24"/>
-          <w:szCs w:val="24"/>
-        </w:rPr>
-        <w:t>idea</w:t>
-      </w:r>
-      <w:proofErr w:type="spellEnd"/>
+      <w:r>
+        <w:rPr>
+          <w:rFonts w:ascii="Times New Roman" w:hAnsi="Times New Roman" w:cs="Times New Roman"/>
+          <w:sz w:val="24"/>
+          <w:szCs w:val="24"/>
+        </w:rPr>
+        <w:t>Big idea</w:t>
+      </w:r>
     </w:p>
     <w:p>
       <w:pPr>
@@ -588,6 +368,30 @@
           <w:shd w:val="clear" w:color="auto" w:fill="FFFFFF"/>
         </w:rPr>
         <w:t>Record time</w:t>
+      </w:r>
+    </w:p>
+    <w:p>
+      <w:pPr>
+        <w:pStyle w:val="Paragraphedeliste"/>
+        <w:numPr>
+          <w:ilvl w:val="0"/>
+          <w:numId w:val="1"/>
+        </w:numPr>
+        <w:rPr>
+          <w:rFonts w:ascii="Times New Roman" w:hAnsi="Times New Roman" w:cs="Times New Roman"/>
+          <w:sz w:val="24"/>
+          <w:szCs w:val="24"/>
+        </w:rPr>
+      </w:pPr>
+      <w:r>
+        <w:rPr>
+          <w:rFonts w:ascii="Times New Roman" w:hAnsi="Times New Roman" w:cs="Times New Roman"/>
+          <w:color w:val="000000"/>
+          <w:sz w:val="24"/>
+          <w:szCs w:val="24"/>
+          <w:shd w:val="clear" w:color="auto" w:fill="FFFFFF"/>
+        </w:rPr>
+        <w:t>Creation of model class</w:t>
       </w:r>
     </w:p>
     <w:sectPr>

</xml_diff>